<commit_message>
Arreglando y agregando datos
</commit_message>
<xml_diff>
--- a/documentacion/Proyecto-HelloZum.docx
+++ b/documentacion/Proyecto-HelloZum.docx
@@ -476,7 +476,11 @@
     <w:sdt>
       <w:sdtPr>
         <w:rPr>
-          <w:lang w:val="es-ES"/>
+          <w:rFonts w:asciiTheme="minorHAnsi" w:eastAsiaTheme="minorHAnsi" w:hAnsiTheme="minorHAnsi" w:cstheme="minorBidi"/>
+          <w:color w:val="auto"/>
+          <w:sz w:val="22"/>
+          <w:szCs w:val="22"/>
+          <w:lang w:val="es-ES" w:eastAsia="en-US"/>
         </w:rPr>
         <w:id w:val="-1406830394"/>
         <w:docPartObj>
@@ -486,13 +490,8 @@
       </w:sdtPr>
       <w:sdtEndPr>
         <w:rPr>
-          <w:rFonts w:asciiTheme="minorHAnsi" w:eastAsiaTheme="minorHAnsi" w:hAnsiTheme="minorHAnsi" w:cstheme="minorBidi"/>
           <w:b/>
           <w:bCs/>
-          <w:color w:val="auto"/>
-          <w:sz w:val="22"/>
-          <w:szCs w:val="22"/>
-          <w:lang w:eastAsia="en-US"/>
         </w:rPr>
       </w:sdtEndPr>
       <w:sdtContent>
@@ -1080,16 +1079,7 @@
           <w:sz w:val="24"/>
           <w:szCs w:val="24"/>
         </w:rPr>
-        <w:t>helloZum: 'Bienvenido a HelloZUM'}</w:t>
-      </w:r>
-      <w:r>
-        <w:rPr>
-          <w:rFonts w:ascii="Times New Roman" w:hAnsi="Times New Roman" w:cs="Times New Roman"/>
-          <w:color w:val="000000" w:themeColor="text1"/>
-          <w:sz w:val="24"/>
-          <w:szCs w:val="24"/>
-        </w:rPr>
-        <w:t>.</w:t>
+        <w:t>helloZum: 'Bienvenido a HelloZUM'}.</w:t>
       </w:r>
     </w:p>
     <w:p>
@@ -1702,6 +1692,7 @@
           <w:rFonts w:ascii="Times New Roman" w:hAnsi="Times New Roman" w:cs="Times New Roman"/>
           <w:spacing w:val="-1"/>
           <w:sz w:val="24"/>
+          <w:lang w:val="en-US"/>
         </w:rPr>
       </w:pPr>
       <w:proofErr w:type="spellStart"/>
@@ -1710,6 +1701,7 @@
           <w:rFonts w:ascii="Times New Roman" w:hAnsi="Times New Roman" w:cs="Times New Roman"/>
           <w:spacing w:val="-1"/>
           <w:sz w:val="24"/>
+          <w:lang w:val="en-US"/>
         </w:rPr>
         <w:t>npm</w:t>
       </w:r>
@@ -1719,6 +1711,46 @@
           <w:rFonts w:ascii="Times New Roman" w:hAnsi="Times New Roman" w:cs="Times New Roman"/>
           <w:spacing w:val="-1"/>
           <w:sz w:val="24"/>
+          <w:lang w:val="en-US"/>
+        </w:rPr>
+        <w:t xml:space="preserve"> install express-generator -g</w:t>
+      </w:r>
+    </w:p>
+    <w:p>
+      <w:pPr>
+        <w:rPr>
+          <w:rFonts w:ascii="Times New Roman" w:hAnsi="Times New Roman" w:cs="Times New Roman"/>
+          <w:spacing w:val="-1"/>
+          <w:sz w:val="24"/>
+          <w:lang w:val="en-US"/>
+        </w:rPr>
+      </w:pPr>
+      <w:r>
+        <w:rPr>
+          <w:rFonts w:ascii="Times New Roman" w:hAnsi="Times New Roman" w:cs="Times New Roman"/>
+          <w:spacing w:val="-1"/>
+          <w:sz w:val="24"/>
+          <w:lang w:val="en-US"/>
+        </w:rPr>
+        <w:t>express --view=</w:t>
+      </w:r>
+      <w:proofErr w:type="spellStart"/>
+      <w:r>
+        <w:rPr>
+          <w:rFonts w:ascii="Times New Roman" w:hAnsi="Times New Roman" w:cs="Times New Roman"/>
+          <w:spacing w:val="-1"/>
+          <w:sz w:val="24"/>
+          <w:lang w:val="en-US"/>
+        </w:rPr>
+        <w:t>ejs</w:t>
+      </w:r>
+      <w:proofErr w:type="spellEnd"/>
+      <w:r>
+        <w:rPr>
+          <w:rFonts w:ascii="Times New Roman" w:hAnsi="Times New Roman" w:cs="Times New Roman"/>
+          <w:spacing w:val="-1"/>
+          <w:sz w:val="24"/>
+          <w:lang w:val="en-US"/>
         </w:rPr>
         <w:t xml:space="preserve"> </w:t>
       </w:r>
@@ -1728,17 +1760,29 @@
           <w:rFonts w:ascii="Times New Roman" w:hAnsi="Times New Roman" w:cs="Times New Roman"/>
           <w:spacing w:val="-1"/>
           <w:sz w:val="24"/>
-        </w:rPr>
-        <w:t>install</w:t>
+          <w:lang w:val="en-US"/>
+        </w:rPr>
+        <w:t>api</w:t>
       </w:r>
       <w:proofErr w:type="spellEnd"/>
-      <w:r>
+    </w:p>
+    <w:p>
+      <w:pPr>
         <w:rPr>
           <w:rFonts w:ascii="Times New Roman" w:hAnsi="Times New Roman" w:cs="Times New Roman"/>
           <w:spacing w:val="-1"/>
           <w:sz w:val="24"/>
-        </w:rPr>
-        <w:t xml:space="preserve"> </w:t>
+          <w:lang w:val="en-US"/>
+        </w:rPr>
+      </w:pPr>
+      <w:r>
+        <w:rPr>
+          <w:rFonts w:ascii="Times New Roman" w:hAnsi="Times New Roman" w:cs="Times New Roman"/>
+          <w:spacing w:val="-1"/>
+          <w:sz w:val="24"/>
+          <w:lang w:val="en-US"/>
+        </w:rPr>
+        <w:t xml:space="preserve">cd </w:t>
       </w:r>
       <w:proofErr w:type="spellStart"/>
       <w:r>
@@ -1746,8 +1790,9 @@
           <w:rFonts w:ascii="Times New Roman" w:hAnsi="Times New Roman" w:cs="Times New Roman"/>
           <w:spacing w:val="-1"/>
           <w:sz w:val="24"/>
-        </w:rPr>
-        <w:t>express-generator</w:t>
+          <w:lang w:val="en-US"/>
+        </w:rPr>
+        <w:t>api</w:t>
       </w:r>
       <w:proofErr w:type="spellEnd"/>
       <w:r>
@@ -1755,16 +1800,37 @@
           <w:rFonts w:ascii="Times New Roman" w:hAnsi="Times New Roman" w:cs="Times New Roman"/>
           <w:spacing w:val="-1"/>
           <w:sz w:val="24"/>
-        </w:rPr>
-        <w:t xml:space="preserve"> -g</w:t>
-      </w:r>
-    </w:p>
-    <w:p>
-      <w:pPr>
+          <w:lang w:val="en-US"/>
+        </w:rPr>
+        <w:t xml:space="preserve"> &amp;&amp; </w:t>
+      </w:r>
+      <w:proofErr w:type="spellStart"/>
+      <w:r>
         <w:rPr>
           <w:rFonts w:ascii="Times New Roman" w:hAnsi="Times New Roman" w:cs="Times New Roman"/>
           <w:spacing w:val="-1"/>
           <w:sz w:val="24"/>
+          <w:lang w:val="en-US"/>
+        </w:rPr>
+        <w:t>npm</w:t>
+      </w:r>
+      <w:proofErr w:type="spellEnd"/>
+      <w:r>
+        <w:rPr>
+          <w:rFonts w:ascii="Times New Roman" w:hAnsi="Times New Roman" w:cs="Times New Roman"/>
+          <w:spacing w:val="-1"/>
+          <w:sz w:val="24"/>
+          <w:lang w:val="en-US"/>
+        </w:rPr>
+        <w:t xml:space="preserve"> install</w:t>
+      </w:r>
+    </w:p>
+    <w:p>
+      <w:pPr>
+        <w:rPr>
+          <w:rFonts w:ascii="Times New Roman" w:hAnsi="Times New Roman" w:cs="Times New Roman"/>
+          <w:sz w:val="24"/>
+          <w:lang w:val="en-US"/>
         </w:rPr>
       </w:pPr>
       <w:proofErr w:type="spellStart"/>
@@ -1773,8 +1839,9 @@
           <w:rFonts w:ascii="Times New Roman" w:hAnsi="Times New Roman" w:cs="Times New Roman"/>
           <w:spacing w:val="-1"/>
           <w:sz w:val="24"/>
-        </w:rPr>
-        <w:t>express</w:t>
+          <w:lang w:val="en-US"/>
+        </w:rPr>
+        <w:t>npm</w:t>
       </w:r>
       <w:proofErr w:type="spellEnd"/>
       <w:r>
@@ -1782,143 +1849,32 @@
           <w:rFonts w:ascii="Times New Roman" w:hAnsi="Times New Roman" w:cs="Times New Roman"/>
           <w:spacing w:val="-1"/>
           <w:sz w:val="24"/>
-        </w:rPr>
-        <w:t xml:space="preserve"> --</w:t>
-      </w:r>
-      <w:proofErr w:type="spellStart"/>
-      <w:r>
-        <w:rPr>
-          <w:rFonts w:ascii="Times New Roman" w:hAnsi="Times New Roman" w:cs="Times New Roman"/>
-          <w:spacing w:val="-1"/>
-          <w:sz w:val="24"/>
-        </w:rPr>
-        <w:t>view</w:t>
-      </w:r>
-      <w:proofErr w:type="spellEnd"/>
-      <w:r>
-        <w:rPr>
-          <w:rFonts w:ascii="Times New Roman" w:hAnsi="Times New Roman" w:cs="Times New Roman"/>
-          <w:spacing w:val="-1"/>
-          <w:sz w:val="24"/>
-        </w:rPr>
-        <w:t>=</w:t>
-      </w:r>
-      <w:proofErr w:type="spellStart"/>
-      <w:r>
-        <w:rPr>
-          <w:rFonts w:ascii="Times New Roman" w:hAnsi="Times New Roman" w:cs="Times New Roman"/>
-          <w:spacing w:val="-1"/>
-          <w:sz w:val="24"/>
-        </w:rPr>
-        <w:t>ejs</w:t>
-      </w:r>
-      <w:proofErr w:type="spellEnd"/>
-      <w:r>
-        <w:rPr>
-          <w:rFonts w:ascii="Times New Roman" w:hAnsi="Times New Roman" w:cs="Times New Roman"/>
-          <w:spacing w:val="-1"/>
-          <w:sz w:val="24"/>
-        </w:rPr>
-        <w:t xml:space="preserve"> api</w:t>
-      </w:r>
-    </w:p>
-    <w:p>
-      <w:pPr>
-        <w:rPr>
-          <w:rFonts w:ascii="Times New Roman" w:hAnsi="Times New Roman" w:cs="Times New Roman"/>
-          <w:spacing w:val="-1"/>
-          <w:sz w:val="24"/>
-        </w:rPr>
-      </w:pPr>
-      <w:r>
-        <w:rPr>
-          <w:rFonts w:ascii="Times New Roman" w:hAnsi="Times New Roman" w:cs="Times New Roman"/>
-          <w:spacing w:val="-1"/>
-          <w:sz w:val="24"/>
-        </w:rPr>
-        <w:t xml:space="preserve">cd api &amp;&amp; </w:t>
-      </w:r>
-      <w:proofErr w:type="spellStart"/>
-      <w:r>
-        <w:rPr>
-          <w:rFonts w:ascii="Times New Roman" w:hAnsi="Times New Roman" w:cs="Times New Roman"/>
-          <w:spacing w:val="-1"/>
-          <w:sz w:val="24"/>
-        </w:rPr>
-        <w:t>npm</w:t>
-      </w:r>
-      <w:proofErr w:type="spellEnd"/>
-      <w:r>
-        <w:rPr>
-          <w:rFonts w:ascii="Times New Roman" w:hAnsi="Times New Roman" w:cs="Times New Roman"/>
-          <w:spacing w:val="-1"/>
-          <w:sz w:val="24"/>
-        </w:rPr>
-        <w:t xml:space="preserve"> </w:t>
-      </w:r>
-      <w:proofErr w:type="spellStart"/>
-      <w:r>
-        <w:rPr>
-          <w:rFonts w:ascii="Times New Roman" w:hAnsi="Times New Roman" w:cs="Times New Roman"/>
-          <w:spacing w:val="-1"/>
-          <w:sz w:val="24"/>
-        </w:rPr>
-        <w:t>install</w:t>
-      </w:r>
-      <w:proofErr w:type="spellEnd"/>
-    </w:p>
-    <w:p>
-      <w:pPr>
-        <w:rPr>
-          <w:rFonts w:ascii="Times New Roman" w:hAnsi="Times New Roman" w:cs="Times New Roman"/>
-          <w:sz w:val="24"/>
-        </w:rPr>
-      </w:pPr>
-      <w:proofErr w:type="spellStart"/>
-      <w:r>
-        <w:rPr>
-          <w:rFonts w:ascii="Times New Roman" w:hAnsi="Times New Roman" w:cs="Times New Roman"/>
-          <w:spacing w:val="-1"/>
-          <w:sz w:val="24"/>
-        </w:rPr>
-        <w:t>npm</w:t>
-      </w:r>
-      <w:proofErr w:type="spellEnd"/>
-      <w:r>
-        <w:rPr>
-          <w:rFonts w:ascii="Times New Roman" w:hAnsi="Times New Roman" w:cs="Times New Roman"/>
-          <w:spacing w:val="-1"/>
-          <w:sz w:val="24"/>
-        </w:rPr>
-        <w:t xml:space="preserve"> </w:t>
-      </w:r>
-      <w:proofErr w:type="spellStart"/>
-      <w:r>
-        <w:rPr>
-          <w:rFonts w:ascii="Times New Roman" w:hAnsi="Times New Roman" w:cs="Times New Roman"/>
-          <w:spacing w:val="-1"/>
-          <w:sz w:val="24"/>
-        </w:rPr>
-        <w:t>start</w:t>
-      </w:r>
-      <w:proofErr w:type="spellEnd"/>
-    </w:p>
-    <w:p>
-      <w:pPr>
-        <w:rPr>
-          <w:rFonts w:ascii="Times New Roman" w:hAnsi="Times New Roman" w:cs="Times New Roman"/>
-        </w:rPr>
-      </w:pPr>
-    </w:p>
-    <w:p>
-      <w:pPr>
-        <w:rPr>
-          <w:rFonts w:ascii="Times New Roman" w:hAnsi="Times New Roman" w:cs="Times New Roman"/>
-        </w:rPr>
-      </w:pPr>
-    </w:p>
-    <w:p>
-      <w:r>
+          <w:lang w:val="en-US"/>
+        </w:rPr>
+        <w:t xml:space="preserve"> start</w:t>
+      </w:r>
+    </w:p>
+    <w:p>
+      <w:pPr>
+        <w:rPr>
+          <w:rFonts w:ascii="Times New Roman" w:hAnsi="Times New Roman" w:cs="Times New Roman"/>
+          <w:lang w:val="en-US"/>
+        </w:rPr>
+      </w:pPr>
+    </w:p>
+    <w:p>
+      <w:pPr>
+        <w:rPr>
+          <w:rFonts w:ascii="Times New Roman" w:hAnsi="Times New Roman" w:cs="Times New Roman"/>
+          <w:lang w:val="en-US"/>
+        </w:rPr>
+      </w:pPr>
+    </w:p>
+    <w:p>
+      <w:r>
+        <w:rPr>
+          <w:noProof/>
+        </w:rPr>
         <w:drawing>
           <wp:inline distT="0" distB="0" distL="0" distR="0" wp14:anchorId="0757B005" wp14:editId="4A22C48E">
             <wp:extent cx="5400040" cy="2945765"/>
@@ -2028,13 +1984,7 @@
         <w:rPr>
           <w:rFonts w:ascii="Times New Roman" w:hAnsi="Times New Roman" w:cs="Times New Roman"/>
         </w:rPr>
-        <w:t xml:space="preserve"> </w:t>
-      </w:r>
-      <w:r>
-        <w:rPr>
-          <w:rFonts w:ascii="Times New Roman" w:hAnsi="Times New Roman" w:cs="Times New Roman"/>
-        </w:rPr>
-        <w:t>http://localhost:3000/</w:t>
+        <w:t xml:space="preserve"> http://localhost:3000/</w:t>
       </w:r>
     </w:p>
     <w:p>
@@ -2498,17 +2448,102 @@
           <w:sz w:val="24"/>
           <w:szCs w:val="24"/>
         </w:rPr>
-        <w:t>Primero crearemos estos 3 archivos que se muestran en la imagen.</w:t>
-      </w:r>
-    </w:p>
-    <w:p>
-      <w:pPr>
-        <w:rPr>
-          <w:rFonts w:ascii="Times New Roman" w:hAnsi="Times New Roman" w:cs="Times New Roman"/>
-          <w:sz w:val="24"/>
-          <w:szCs w:val="24"/>
-        </w:rPr>
-      </w:pPr>
+        <w:t xml:space="preserve">Primero crearemos estos </w:t>
+      </w:r>
+      <w:r>
+        <w:rPr>
+          <w:rFonts w:ascii="Times New Roman" w:hAnsi="Times New Roman" w:cs="Times New Roman"/>
+          <w:sz w:val="24"/>
+          <w:szCs w:val="24"/>
+        </w:rPr>
+        <w:t>2</w:t>
+      </w:r>
+      <w:r>
+        <w:rPr>
+          <w:rFonts w:ascii="Times New Roman" w:hAnsi="Times New Roman" w:cs="Times New Roman"/>
+          <w:sz w:val="24"/>
+          <w:szCs w:val="24"/>
+        </w:rPr>
+        <w:t xml:space="preserve"> archivos que se muestran en la imagen.</w:t>
+      </w:r>
+    </w:p>
+    <w:p>
+      <w:pPr>
+        <w:rPr>
+          <w:rFonts w:ascii="Times New Roman" w:hAnsi="Times New Roman" w:cs="Times New Roman"/>
+          <w:sz w:val="24"/>
+          <w:szCs w:val="24"/>
+        </w:rPr>
+      </w:pPr>
+      <w:r>
+        <w:rPr>
+          <w:noProof/>
+        </w:rPr>
+        <mc:AlternateContent>
+          <mc:Choice Requires="wps">
+            <w:drawing>
+              <wp:anchor distT="0" distB="0" distL="114300" distR="114300" simplePos="0" relativeHeight="251663360" behindDoc="0" locked="0" layoutInCell="1" allowOverlap="1" wp14:anchorId="61419947" wp14:editId="1D745E67">
+                <wp:simplePos x="0" y="0"/>
+                <wp:positionH relativeFrom="column">
+                  <wp:posOffset>106408</wp:posOffset>
+                </wp:positionH>
+                <wp:positionV relativeFrom="paragraph">
+                  <wp:posOffset>937804</wp:posOffset>
+                </wp:positionV>
+                <wp:extent cx="4441371" cy="348343"/>
+                <wp:effectExtent l="0" t="0" r="16510" b="13970"/>
+                <wp:wrapNone/>
+                <wp:docPr id="16" name="Rectángulo 16"/>
+                <wp:cNvGraphicFramePr/>
+                <a:graphic xmlns:a="http://schemas.openxmlformats.org/drawingml/2006/main">
+                  <a:graphicData uri="http://schemas.microsoft.com/office/word/2010/wordprocessingShape">
+                    <wps:wsp>
+                      <wps:cNvSpPr/>
+                      <wps:spPr>
+                        <a:xfrm>
+                          <a:off x="0" y="0"/>
+                          <a:ext cx="4441371" cy="348343"/>
+                        </a:xfrm>
+                        <a:prstGeom prst="rect">
+                          <a:avLst/>
+                        </a:prstGeom>
+                        <a:noFill/>
+                      </wps:spPr>
+                      <wps:style>
+                        <a:lnRef idx="2">
+                          <a:schemeClr val="accent1">
+                            <a:shade val="50000"/>
+                          </a:schemeClr>
+                        </a:lnRef>
+                        <a:fillRef idx="1">
+                          <a:schemeClr val="accent1"/>
+                        </a:fillRef>
+                        <a:effectRef idx="0">
+                          <a:schemeClr val="accent1"/>
+                        </a:effectRef>
+                        <a:fontRef idx="minor">
+                          <a:schemeClr val="lt1"/>
+                        </a:fontRef>
+                      </wps:style>
+                      <wps:bodyPr rot="0" spcFirstLastPara="0" vertOverflow="overflow" horzOverflow="overflow" vert="horz" wrap="square" lIns="91440" tIns="45720" rIns="91440" bIns="45720" numCol="1" spcCol="0" rtlCol="0" fromWordArt="0" anchor="ctr" anchorCtr="0" forceAA="0" compatLnSpc="1">
+                        <a:prstTxWarp prst="textNoShape">
+                          <a:avLst/>
+                        </a:prstTxWarp>
+                        <a:noAutofit/>
+                      </wps:bodyPr>
+                    </wps:wsp>
+                  </a:graphicData>
+                </a:graphic>
+              </wp:anchor>
+            </w:drawing>
+          </mc:Choice>
+          <mc:Fallback>
+            <w:pict>
+              <v:rect w14:anchorId="3CD291A0" id="Rectángulo 16" o:spid="_x0000_s1026" style="position:absolute;margin-left:8.4pt;margin-top:73.85pt;width:349.7pt;height:27.45pt;z-index:251663360;visibility:visible;mso-wrap-style:square;mso-wrap-distance-left:9pt;mso-wrap-distance-top:0;mso-wrap-distance-right:9pt;mso-wrap-distance-bottom:0;mso-position-horizontal:absolute;mso-position-horizontal-relative:text;mso-position-vertical:absolute;mso-position-vertical-relative:text;v-text-anchor:middle" o:gfxdata="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" filled="f" strokecolor="#1f3763 [1604]" strokeweight="1pt"/>
+            </w:pict>
+          </mc:Fallback>
+        </mc:AlternateContent>
+      </w:r>
       <w:r>
         <w:rPr>
           <w:noProof/>
@@ -2794,15 +2829,25 @@
           <w:sz w:val="24"/>
           <w:szCs w:val="24"/>
         </w:rPr>
-        <w:t xml:space="preserve">” </w:t>
-      </w:r>
-      <w:r>
-        <w:rPr>
-          <w:rFonts w:ascii="Times New Roman" w:hAnsi="Times New Roman" w:cs="Times New Roman"/>
-          <w:sz w:val="24"/>
-          <w:szCs w:val="24"/>
-        </w:rPr>
-        <w:t xml:space="preserve"> al del contenedor, después instalaremos nuestras dependencias con el archivo archivo “</w:t>
+        <w:t xml:space="preserve">”  al del contenedor, después instalaremos nuestras dependencias con el archivo </w:t>
+      </w:r>
+      <w:proofErr w:type="spellStart"/>
+      <w:r>
+        <w:rPr>
+          <w:rFonts w:ascii="Times New Roman" w:hAnsi="Times New Roman" w:cs="Times New Roman"/>
+          <w:sz w:val="24"/>
+          <w:szCs w:val="24"/>
+        </w:rPr>
+        <w:t>archivo</w:t>
+      </w:r>
+      <w:proofErr w:type="spellEnd"/>
+      <w:r>
+        <w:rPr>
+          <w:rFonts w:ascii="Times New Roman" w:hAnsi="Times New Roman" w:cs="Times New Roman"/>
+          <w:sz w:val="24"/>
+          <w:szCs w:val="24"/>
+        </w:rPr>
+        <w:t xml:space="preserve"> “</w:t>
       </w:r>
       <w:proofErr w:type="spellStart"/>
       <w:r>
@@ -2913,7 +2958,7 @@
           <w:sz w:val="24"/>
           <w:szCs w:val="24"/>
         </w:rPr>
-        <w:t>El archivo docker-compose básicamente construye nuestro Dockerfile, “</w:t>
+        <w:t xml:space="preserve">El archivo docker-compose básicamente construye nuestro </w:t>
       </w:r>
       <w:proofErr w:type="spellStart"/>
       <w:r>
@@ -2922,6 +2967,24 @@
           <w:sz w:val="24"/>
           <w:szCs w:val="24"/>
         </w:rPr>
+        <w:t>Dockerfile</w:t>
+      </w:r>
+      <w:proofErr w:type="spellEnd"/>
+      <w:r>
+        <w:rPr>
+          <w:rFonts w:ascii="Times New Roman" w:hAnsi="Times New Roman" w:cs="Times New Roman"/>
+          <w:sz w:val="24"/>
+          <w:szCs w:val="24"/>
+        </w:rPr>
+        <w:t>, “</w:t>
+      </w:r>
+      <w:proofErr w:type="spellStart"/>
+      <w:r>
+        <w:rPr>
+          <w:rFonts w:ascii="Times New Roman" w:hAnsi="Times New Roman" w:cs="Times New Roman"/>
+          <w:sz w:val="24"/>
+          <w:szCs w:val="24"/>
+        </w:rPr>
         <w:t>volumes</w:t>
       </w:r>
       <w:proofErr w:type="spellEnd"/>
@@ -3000,40 +3063,34 @@
           <w:rFonts w:ascii="Times New Roman" w:hAnsi="Times New Roman" w:cs="Times New Roman"/>
           <w:sz w:val="24"/>
           <w:szCs w:val="24"/>
-        </w:rPr>
-      </w:pPr>
-      <w:r>
-        <w:rPr>
-          <w:rFonts w:ascii="Times New Roman" w:hAnsi="Times New Roman" w:cs="Times New Roman"/>
-          <w:sz w:val="24"/>
-          <w:szCs w:val="24"/>
-        </w:rPr>
-        <w:t xml:space="preserve">docker-compose </w:t>
-      </w:r>
-      <w:proofErr w:type="spellStart"/>
-      <w:r>
-        <w:rPr>
-          <w:rFonts w:ascii="Times New Roman" w:hAnsi="Times New Roman" w:cs="Times New Roman"/>
-          <w:sz w:val="24"/>
-          <w:szCs w:val="24"/>
-        </w:rPr>
-        <w:t>build</w:t>
-      </w:r>
-      <w:proofErr w:type="spellEnd"/>
-    </w:p>
-    <w:p>
-      <w:pPr>
-        <w:rPr>
-          <w:rFonts w:ascii="Times New Roman" w:hAnsi="Times New Roman" w:cs="Times New Roman"/>
-          <w:sz w:val="24"/>
-          <w:szCs w:val="24"/>
-        </w:rPr>
-      </w:pPr>
-      <w:r>
-        <w:rPr>
-          <w:rFonts w:ascii="Times New Roman" w:hAnsi="Times New Roman" w:cs="Times New Roman"/>
-          <w:sz w:val="24"/>
-          <w:szCs w:val="24"/>
+          <w:lang w:val="en-US"/>
+        </w:rPr>
+      </w:pPr>
+      <w:r>
+        <w:rPr>
+          <w:rFonts w:ascii="Times New Roman" w:hAnsi="Times New Roman" w:cs="Times New Roman"/>
+          <w:sz w:val="24"/>
+          <w:szCs w:val="24"/>
+          <w:lang w:val="en-US"/>
+        </w:rPr>
+        <w:t>docker-compose build</w:t>
+      </w:r>
+    </w:p>
+    <w:p>
+      <w:pPr>
+        <w:rPr>
+          <w:rFonts w:ascii="Times New Roman" w:hAnsi="Times New Roman" w:cs="Times New Roman"/>
+          <w:sz w:val="24"/>
+          <w:szCs w:val="24"/>
+          <w:lang w:val="en-US"/>
+        </w:rPr>
+      </w:pPr>
+      <w:r>
+        <w:rPr>
+          <w:rFonts w:ascii="Times New Roman" w:hAnsi="Times New Roman" w:cs="Times New Roman"/>
+          <w:sz w:val="24"/>
+          <w:szCs w:val="24"/>
+          <w:lang w:val="en-US"/>
         </w:rPr>
         <w:t>docker-compose up -d</w:t>
       </w:r>
@@ -3147,26 +3204,71 @@
           <w:sz w:val="24"/>
           <w:szCs w:val="24"/>
         </w:rPr>
-        <w:t xml:space="preserve">Tendremos una sección como esta, donde nos dice que el contendor está ejecutado y está exponiendo un puerto </w:t>
-      </w:r>
-      <w:proofErr w:type="gramStart"/>
-      <w:r>
-        <w:rPr>
-          <w:rFonts w:ascii="Times New Roman" w:hAnsi="Times New Roman" w:cs="Times New Roman"/>
-          <w:sz w:val="24"/>
-          <w:szCs w:val="24"/>
-        </w:rPr>
-        <w:t>3000 ,</w:t>
-      </w:r>
-      <w:proofErr w:type="gramEnd"/>
-      <w:r>
-        <w:rPr>
-          <w:rFonts w:ascii="Times New Roman" w:hAnsi="Times New Roman" w:cs="Times New Roman"/>
-          <w:sz w:val="24"/>
-          <w:szCs w:val="24"/>
-        </w:rPr>
-        <w:t xml:space="preserve"> nosotros accederemos por el puerto 80.</w:t>
-      </w:r>
+        <w:t>Tendremos una sección como esta, donde nos dice que el contendor está ejecutado y está exponiendo un puerto 3000, nosotros accederemos por el puerto 80.</w:t>
+      </w:r>
+    </w:p>
+    <w:p>
+      <w:pPr>
+        <w:rPr>
+          <w:rFonts w:ascii="Times New Roman" w:hAnsi="Times New Roman" w:cs="Times New Roman"/>
+          <w:sz w:val="24"/>
+          <w:szCs w:val="24"/>
+        </w:rPr>
+      </w:pPr>
+    </w:p>
+    <w:p>
+      <w:pPr>
+        <w:rPr>
+          <w:rFonts w:ascii="Times New Roman" w:hAnsi="Times New Roman" w:cs="Times New Roman"/>
+          <w:sz w:val="24"/>
+          <w:szCs w:val="24"/>
+        </w:rPr>
+      </w:pPr>
+    </w:p>
+    <w:p>
+      <w:pPr>
+        <w:rPr>
+          <w:rFonts w:ascii="Times New Roman" w:hAnsi="Times New Roman" w:cs="Times New Roman"/>
+          <w:sz w:val="24"/>
+          <w:szCs w:val="24"/>
+        </w:rPr>
+      </w:pPr>
+    </w:p>
+    <w:p>
+      <w:pPr>
+        <w:rPr>
+          <w:rFonts w:ascii="Times New Roman" w:hAnsi="Times New Roman" w:cs="Times New Roman"/>
+          <w:sz w:val="24"/>
+          <w:szCs w:val="24"/>
+        </w:rPr>
+      </w:pPr>
+    </w:p>
+    <w:p>
+      <w:pPr>
+        <w:rPr>
+          <w:rFonts w:ascii="Times New Roman" w:hAnsi="Times New Roman" w:cs="Times New Roman"/>
+          <w:sz w:val="24"/>
+          <w:szCs w:val="24"/>
+        </w:rPr>
+      </w:pPr>
+    </w:p>
+    <w:p>
+      <w:pPr>
+        <w:rPr>
+          <w:rFonts w:ascii="Times New Roman" w:hAnsi="Times New Roman" w:cs="Times New Roman"/>
+          <w:sz w:val="24"/>
+          <w:szCs w:val="24"/>
+        </w:rPr>
+      </w:pPr>
+    </w:p>
+    <w:p>
+      <w:pPr>
+        <w:rPr>
+          <w:rFonts w:ascii="Times New Roman" w:hAnsi="Times New Roman" w:cs="Times New Roman"/>
+          <w:sz w:val="24"/>
+          <w:szCs w:val="24"/>
+        </w:rPr>
+      </w:pPr>
     </w:p>
     <w:p>
       <w:pPr>
@@ -3182,10 +3284,10 @@
         </w:rPr>
         <w:lastRenderedPageBreak/>
         <w:drawing>
-          <wp:inline distT="0" distB="0" distL="0" distR="0" wp14:anchorId="527E4D92" wp14:editId="19A3F47E">
-            <wp:extent cx="5400040" cy="2259965"/>
-            <wp:effectExtent l="171450" t="171450" r="219710" b="235585"/>
-            <wp:docPr id="22" name="Imagen 22"/>
+          <wp:inline distT="0" distB="0" distL="0" distR="0" wp14:anchorId="145A3C05" wp14:editId="64BD4F1A">
+            <wp:extent cx="4067175" cy="523875"/>
+            <wp:effectExtent l="0" t="0" r="9525" b="9525"/>
+            <wp:docPr id="17" name="Imagen 17"/>
             <wp:cNvGraphicFramePr>
               <a:graphicFrameLocks xmlns:a="http://schemas.openxmlformats.org/drawingml/2006/main" noChangeAspect="1"/>
             </wp:cNvGraphicFramePr>
@@ -3205,21 +3307,107 @@
                   <pic:spPr>
                     <a:xfrm>
                       <a:off x="0" y="0"/>
+                      <a:ext cx="4067175" cy="523875"/>
+                    </a:xfrm>
+                    <a:prstGeom prst="rect">
+                      <a:avLst/>
+                    </a:prstGeom>
+                  </pic:spPr>
+                </pic:pic>
+              </a:graphicData>
+            </a:graphic>
+          </wp:inline>
+        </w:drawing>
+      </w:r>
+    </w:p>
+    <w:p>
+      <w:pPr>
+        <w:rPr>
+          <w:rFonts w:ascii="Times New Roman" w:hAnsi="Times New Roman" w:cs="Times New Roman"/>
+          <w:sz w:val="24"/>
+          <w:szCs w:val="24"/>
+        </w:rPr>
+      </w:pPr>
+    </w:p>
+    <w:p>
+      <w:pPr>
+        <w:rPr>
+          <w:rFonts w:ascii="Times New Roman" w:hAnsi="Times New Roman" w:cs="Times New Roman"/>
+          <w:sz w:val="24"/>
+          <w:szCs w:val="24"/>
+        </w:rPr>
+      </w:pPr>
+      <w:r>
+        <w:rPr>
+          <w:noProof/>
+        </w:rPr>
+        <w:drawing>
+          <wp:anchor distT="0" distB="0" distL="114300" distR="114300" simplePos="0" relativeHeight="251664384" behindDoc="1" locked="0" layoutInCell="1" allowOverlap="1" wp14:anchorId="527E4D92" wp14:editId="1EC12CED">
+            <wp:simplePos x="0" y="0"/>
+            <wp:positionH relativeFrom="margin">
+              <wp:align>center</wp:align>
+            </wp:positionH>
+            <wp:positionV relativeFrom="paragraph">
+              <wp:posOffset>663575</wp:posOffset>
+            </wp:positionV>
+            <wp:extent cx="5400040" cy="2259965"/>
+            <wp:effectExtent l="76200" t="76200" r="124460" b="140335"/>
+            <wp:wrapTight wrapText="bothSides">
+              <wp:wrapPolygon edited="0">
+                <wp:start x="-152" y="-728"/>
+                <wp:lineTo x="-305" y="-546"/>
+                <wp:lineTo x="-305" y="22031"/>
+                <wp:lineTo x="-152" y="22759"/>
+                <wp:lineTo x="21869" y="22759"/>
+                <wp:lineTo x="22022" y="20028"/>
+                <wp:lineTo x="22022" y="2367"/>
+                <wp:lineTo x="21869" y="-364"/>
+                <wp:lineTo x="21869" y="-728"/>
+                <wp:lineTo x="-152" y="-728"/>
+              </wp:wrapPolygon>
+            </wp:wrapTight>
+            <wp:docPr id="22" name="Imagen 22"/>
+            <wp:cNvGraphicFramePr>
+              <a:graphicFrameLocks xmlns:a="http://schemas.openxmlformats.org/drawingml/2006/main" noChangeAspect="1"/>
+            </wp:cNvGraphicFramePr>
+            <a:graphic xmlns:a="http://schemas.openxmlformats.org/drawingml/2006/main">
+              <a:graphicData uri="http://schemas.openxmlformats.org/drawingml/2006/picture">
+                <pic:pic xmlns:pic="http://schemas.openxmlformats.org/drawingml/2006/picture">
+                  <pic:nvPicPr>
+                    <pic:cNvPr id="1" name=""/>
+                    <pic:cNvPicPr/>
+                  </pic:nvPicPr>
+                  <pic:blipFill>
+                    <a:blip r:embed="rId29">
+                      <a:extLst>
+                        <a:ext uri="{28A0092B-C50C-407E-A947-70E740481C1C}">
+                          <a14:useLocalDpi xmlns:a14="http://schemas.microsoft.com/office/drawing/2010/main" val="0"/>
+                        </a:ext>
+                      </a:extLst>
+                    </a:blip>
+                    <a:stretch>
+                      <a:fillRect/>
+                    </a:stretch>
+                  </pic:blipFill>
+                  <pic:spPr>
+                    <a:xfrm>
+                      <a:off x="0" y="0"/>
                       <a:ext cx="5400040" cy="2259965"/>
                     </a:xfrm>
                     <a:prstGeom prst="rect">
                       <a:avLst/>
                     </a:prstGeom>
-                    <a:ln w="127000" cap="sq">
+                    <a:ln w="38100" cap="sq">
                       <a:solidFill>
                         <a:srgbClr val="000000"/>
                       </a:solidFill>
+                      <a:prstDash val="solid"/>
                       <a:miter lim="800000"/>
                     </a:ln>
                     <a:effectLst>
-                      <a:outerShdw blurRad="57150" dist="50800" dir="2700000" algn="tl" rotWithShape="0">
+                      <a:outerShdw blurRad="50800" dist="38100" dir="2700000" algn="tl" rotWithShape="0">
                         <a:srgbClr val="000000">
-                          <a:alpha val="40000"/>
+                          <a:alpha val="43000"/>
                         </a:srgbClr>
                       </a:outerShdw>
                     </a:effectLst>
@@ -3227,43 +3415,140 @@
                 </pic:pic>
               </a:graphicData>
             </a:graphic>
-          </wp:inline>
+            <wp14:sizeRelH relativeFrom="page">
+              <wp14:pctWidth>0</wp14:pctWidth>
+            </wp14:sizeRelH>
+            <wp14:sizeRelV relativeFrom="page">
+              <wp14:pctHeight>0</wp14:pctHeight>
+            </wp14:sizeRelV>
+          </wp:anchor>
         </w:drawing>
       </w:r>
-    </w:p>
-    <w:p>
-      <w:pPr>
-        <w:rPr>
-          <w:rFonts w:ascii="Times New Roman" w:hAnsi="Times New Roman" w:cs="Times New Roman"/>
-          <w:sz w:val="24"/>
-          <w:szCs w:val="24"/>
-        </w:rPr>
-      </w:pPr>
-      <w:r>
-        <w:rPr>
-          <w:rFonts w:ascii="Times New Roman" w:hAnsi="Times New Roman" w:cs="Times New Roman"/>
-          <w:sz w:val="24"/>
-          <w:szCs w:val="24"/>
-        </w:rPr>
-        <w:t>Dependiendo de la configuración en algunos casos se accede con “localhost:80”.</w:t>
-      </w:r>
-    </w:p>
-    <w:p>
-      <w:pPr>
-        <w:rPr>
-          <w:rFonts w:ascii="Times New Roman" w:hAnsi="Times New Roman" w:cs="Times New Roman"/>
-          <w:sz w:val="24"/>
-          <w:szCs w:val="24"/>
-        </w:rPr>
-      </w:pPr>
-      <w:r>
-        <w:rPr>
-          <w:rFonts w:ascii="Times New Roman" w:hAnsi="Times New Roman" w:cs="Times New Roman"/>
-          <w:sz w:val="24"/>
-          <w:szCs w:val="24"/>
-        </w:rPr>
-        <w:t>Ahora accederemos a la ruta “/rest”:</w:t>
-      </w:r>
+      <w:r>
+        <w:rPr>
+          <w:rFonts w:ascii="Times New Roman" w:hAnsi="Times New Roman" w:cs="Times New Roman"/>
+          <w:sz w:val="24"/>
+          <w:szCs w:val="24"/>
+        </w:rPr>
+        <w:t>Dependiendo de la configuración en algunos casos se accede con “localhost:80”</w:t>
+      </w:r>
+      <w:r>
+        <w:rPr>
+          <w:rFonts w:ascii="Times New Roman" w:hAnsi="Times New Roman" w:cs="Times New Roman"/>
+          <w:sz w:val="24"/>
+          <w:szCs w:val="24"/>
+        </w:rPr>
+        <w:t xml:space="preserve"> o en mi caso con accederé con la </w:t>
+      </w:r>
+      <w:proofErr w:type="spellStart"/>
+      <w:r>
+        <w:rPr>
+          <w:rFonts w:ascii="Times New Roman" w:hAnsi="Times New Roman" w:cs="Times New Roman"/>
+          <w:sz w:val="24"/>
+          <w:szCs w:val="24"/>
+        </w:rPr>
+        <w:t>ip</w:t>
+      </w:r>
+      <w:proofErr w:type="spellEnd"/>
+      <w:r>
+        <w:rPr>
+          <w:rFonts w:ascii="Times New Roman" w:hAnsi="Times New Roman" w:cs="Times New Roman"/>
+          <w:sz w:val="24"/>
+          <w:szCs w:val="24"/>
+        </w:rPr>
+        <w:t xml:space="preserve"> que muestra el comando “</w:t>
+      </w:r>
+      <w:proofErr w:type="spellStart"/>
+      <w:r>
+        <w:rPr>
+          <w:rFonts w:ascii="Times New Roman" w:hAnsi="Times New Roman" w:cs="Times New Roman"/>
+          <w:sz w:val="24"/>
+          <w:szCs w:val="24"/>
+        </w:rPr>
+        <w:t>docker</w:t>
+      </w:r>
+      <w:proofErr w:type="spellEnd"/>
+      <w:r>
+        <w:rPr>
+          <w:rFonts w:ascii="Times New Roman" w:hAnsi="Times New Roman" w:cs="Times New Roman"/>
+          <w:sz w:val="24"/>
+          <w:szCs w:val="24"/>
+        </w:rPr>
+        <w:t xml:space="preserve">-machine </w:t>
+      </w:r>
+      <w:proofErr w:type="spellStart"/>
+      <w:r>
+        <w:rPr>
+          <w:rFonts w:ascii="Times New Roman" w:hAnsi="Times New Roman" w:cs="Times New Roman"/>
+          <w:sz w:val="24"/>
+          <w:szCs w:val="24"/>
+        </w:rPr>
+        <w:t>ip</w:t>
+      </w:r>
+      <w:proofErr w:type="spellEnd"/>
+      <w:r>
+        <w:rPr>
+          <w:rFonts w:ascii="Times New Roman" w:hAnsi="Times New Roman" w:cs="Times New Roman"/>
+          <w:sz w:val="24"/>
+          <w:szCs w:val="24"/>
+        </w:rPr>
+        <w:t>”.</w:t>
+      </w:r>
+    </w:p>
+    <w:p>
+      <w:pPr>
+        <w:rPr>
+          <w:rFonts w:ascii="Times New Roman" w:hAnsi="Times New Roman" w:cs="Times New Roman"/>
+          <w:sz w:val="24"/>
+          <w:szCs w:val="24"/>
+        </w:rPr>
+      </w:pPr>
+      <w:bookmarkStart w:id="5" w:name="_GoBack"/>
+      <w:bookmarkEnd w:id="5"/>
+      <w:r>
+        <w:rPr>
+          <w:rFonts w:ascii="Times New Roman" w:hAnsi="Times New Roman" w:cs="Times New Roman"/>
+          <w:sz w:val="24"/>
+          <w:szCs w:val="24"/>
+        </w:rPr>
+        <w:t>Ahora accederemos a la ruta “/</w:t>
+      </w:r>
+      <w:proofErr w:type="spellStart"/>
+      <w:r>
+        <w:rPr>
+          <w:rFonts w:ascii="Times New Roman" w:hAnsi="Times New Roman" w:cs="Times New Roman"/>
+          <w:sz w:val="24"/>
+          <w:szCs w:val="24"/>
+        </w:rPr>
+        <w:t>rest</w:t>
+      </w:r>
+      <w:proofErr w:type="spellEnd"/>
+      <w:r>
+        <w:rPr>
+          <w:rFonts w:ascii="Times New Roman" w:hAnsi="Times New Roman" w:cs="Times New Roman"/>
+          <w:sz w:val="24"/>
+          <w:szCs w:val="24"/>
+        </w:rPr>
+        <w:t>”:</w:t>
+      </w:r>
+    </w:p>
+    <w:p>
+      <w:pPr>
+        <w:rPr>
+          <w:rFonts w:ascii="Times New Roman" w:hAnsi="Times New Roman" w:cs="Times New Roman"/>
+          <w:sz w:val="24"/>
+          <w:szCs w:val="24"/>
+        </w:rPr>
+      </w:pPr>
+    </w:p>
+    <w:p>
+      <w:pPr>
+        <w:rPr>
+          <w:rFonts w:ascii="Times New Roman" w:hAnsi="Times New Roman" w:cs="Times New Roman"/>
+          <w:sz w:val="24"/>
+          <w:szCs w:val="24"/>
+        </w:rPr>
+      </w:pPr>
     </w:p>
     <w:p>
       <w:pPr>
@@ -3293,7 +3578,7 @@
                     <pic:cNvPicPr/>
                   </pic:nvPicPr>
                   <pic:blipFill>
-                    <a:blip r:embed="rId29"/>
+                    <a:blip r:embed="rId30"/>
                     <a:stretch>
                       <a:fillRect/>
                     </a:stretch>
@@ -3376,7 +3661,7 @@
           <w:b/>
         </w:rPr>
       </w:pPr>
-      <w:bookmarkStart w:id="5" w:name="_Toc5049825"/>
+      <w:bookmarkStart w:id="6" w:name="_Toc5049825"/>
       <w:r>
         <w:rPr>
           <w:rFonts w:ascii="Times New Roman" w:hAnsi="Times New Roman" w:cs="Times New Roman"/>
@@ -3392,7 +3677,7 @@
         </w:rPr>
         <w:t>Subiendo nuestro proyecto a GITHUB</w:t>
       </w:r>
-      <w:bookmarkEnd w:id="5"/>
+      <w:bookmarkEnd w:id="6"/>
     </w:p>
     <w:p>
       <w:pPr>
@@ -3432,7 +3717,23 @@
           <w:rFonts w:ascii="Times New Roman" w:hAnsi="Times New Roman" w:cs="Times New Roman"/>
           <w:sz w:val="24"/>
         </w:rPr>
-        <w:t xml:space="preserve"> de git abierto procederemos a realizar los siguiente.</w:t>
+        <w:t xml:space="preserve"> de </w:t>
+      </w:r>
+      <w:proofErr w:type="spellStart"/>
+      <w:r>
+        <w:rPr>
+          <w:rFonts w:ascii="Times New Roman" w:hAnsi="Times New Roman" w:cs="Times New Roman"/>
+          <w:sz w:val="24"/>
+        </w:rPr>
+        <w:t>git</w:t>
+      </w:r>
+      <w:proofErr w:type="spellEnd"/>
+      <w:r>
+        <w:rPr>
+          <w:rFonts w:ascii="Times New Roman" w:hAnsi="Times New Roman" w:cs="Times New Roman"/>
+          <w:sz w:val="24"/>
+        </w:rPr>
+        <w:t xml:space="preserve"> abierto procederemos a realizar los siguiente.</w:t>
       </w:r>
     </w:p>
     <w:p>
@@ -3446,7 +3747,7 @@
         </w:rPr>
         <w:t xml:space="preserve">Primero recuerda haber creado una cuenta en GITHUB, la puedes crear desde su página oficial: </w:t>
       </w:r>
-      <w:hyperlink r:id="rId30" w:history="1">
+      <w:hyperlink r:id="rId31" w:history="1">
         <w:r>
           <w:rPr>
             <w:rStyle w:val="Hipervnculo"/>
@@ -3490,7 +3791,7 @@
                     <pic:cNvPicPr/>
                   </pic:nvPicPr>
                   <pic:blipFill>
-                    <a:blip r:embed="rId31"/>
+                    <a:blip r:embed="rId32"/>
                     <a:stretch>
                       <a:fillRect/>
                     </a:stretch>
@@ -3525,8 +3826,13 @@
       </w:r>
       <w:proofErr w:type="gramStart"/>
       <w:r>
-        <w:t>“ git</w:t>
-      </w:r>
+        <w:t xml:space="preserve">“ </w:t>
+      </w:r>
+      <w:proofErr w:type="spellStart"/>
+      <w:r>
+        <w:t>git</w:t>
+      </w:r>
+      <w:proofErr w:type="spellEnd"/>
       <w:proofErr w:type="gramEnd"/>
       <w:r>
         <w:t xml:space="preserve"> </w:t>
@@ -3564,7 +3870,7 @@
                     <pic:cNvPicPr/>
                   </pic:nvPicPr>
                   <pic:blipFill>
-                    <a:blip r:embed="rId32"/>
+                    <a:blip r:embed="rId33"/>
                     <a:stretch>
                       <a:fillRect/>
                     </a:stretch>
@@ -3635,7 +3941,7 @@
                     <pic:cNvPicPr/>
                   </pic:nvPicPr>
                   <pic:blipFill>
-                    <a:blip r:embed="rId33">
+                    <a:blip r:embed="rId34">
                       <a:extLst>
                         <a:ext uri="{28A0092B-C50C-407E-A947-70E740481C1C}">
                           <a14:useLocalDpi xmlns:a14="http://schemas.microsoft.com/office/drawing/2010/main" val="0"/>
@@ -3722,7 +4028,7 @@
                     <pic:cNvPicPr/>
                   </pic:nvPicPr>
                   <pic:blipFill>
-                    <a:blip r:embed="rId34"/>
+                    <a:blip r:embed="rId35"/>
                     <a:stretch>
                       <a:fillRect/>
                     </a:stretch>
@@ -3757,64 +4063,6 @@
             <wp:extent cx="4514850" cy="561975"/>
             <wp:effectExtent l="0" t="0" r="0" b="9525"/>
             <wp:docPr id="28" name="Imagen 28"/>
-            <wp:cNvGraphicFramePr>
-              <a:graphicFrameLocks xmlns:a="http://schemas.openxmlformats.org/drawingml/2006/main" noChangeAspect="1"/>
-            </wp:cNvGraphicFramePr>
-            <a:graphic xmlns:a="http://schemas.openxmlformats.org/drawingml/2006/main">
-              <a:graphicData uri="http://schemas.openxmlformats.org/drawingml/2006/picture">
-                <pic:pic xmlns:pic="http://schemas.openxmlformats.org/drawingml/2006/picture">
-                  <pic:nvPicPr>
-                    <pic:cNvPr id="1" name=""/>
-                    <pic:cNvPicPr/>
-                  </pic:nvPicPr>
-                  <pic:blipFill>
-                    <a:blip r:embed="rId35"/>
-                    <a:stretch>
-                      <a:fillRect/>
-                    </a:stretch>
-                  </pic:blipFill>
-                  <pic:spPr>
-                    <a:xfrm>
-                      <a:off x="0" y="0"/>
-                      <a:ext cx="4514850" cy="561975"/>
-                    </a:xfrm>
-                    <a:prstGeom prst="rect">
-                      <a:avLst/>
-                    </a:prstGeom>
-                  </pic:spPr>
-                </pic:pic>
-              </a:graphicData>
-            </a:graphic>
-          </wp:inline>
-        </w:drawing>
-      </w:r>
-    </w:p>
-    <w:p>
-      <w:pPr>
-        <w:ind w:left="360"/>
-      </w:pPr>
-    </w:p>
-    <w:p>
-      <w:pPr>
-        <w:ind w:left="360"/>
-      </w:pPr>
-      <w:r>
-        <w:t>Ahora, tendremos que crear un repositorio en github.</w:t>
-      </w:r>
-    </w:p>
-    <w:p>
-      <w:pPr>
-        <w:ind w:left="360"/>
-      </w:pPr>
-      <w:r>
-        <w:rPr>
-          <w:noProof/>
-        </w:rPr>
-        <w:drawing>
-          <wp:inline distT="0" distB="0" distL="0" distR="0" wp14:anchorId="035FDECD" wp14:editId="7962768E">
-            <wp:extent cx="5400040" cy="3079115"/>
-            <wp:effectExtent l="0" t="0" r="0" b="6985"/>
-            <wp:docPr id="29" name="Imagen 29"/>
             <wp:cNvGraphicFramePr>
               <a:graphicFrameLocks xmlns:a="http://schemas.openxmlformats.org/drawingml/2006/main" noChangeAspect="1"/>
             </wp:cNvGraphicFramePr>
@@ -3834,7 +4082,7 @@
                   <pic:spPr>
                     <a:xfrm>
                       <a:off x="0" y="0"/>
-                      <a:ext cx="5400040" cy="3079115"/>
+                      <a:ext cx="4514850" cy="561975"/>
                     </a:xfrm>
                     <a:prstGeom prst="rect">
                       <a:avLst/>
@@ -3857,7 +4105,7 @@
         <w:ind w:left="360"/>
       </w:pPr>
       <w:r>
-        <w:t>Creamos el repositorio y por último escribiremos los siguientes comandos:</w:t>
+        <w:t>Ahora, tendremos que crear un repositorio en github.</w:t>
       </w:r>
     </w:p>
     <w:p>
@@ -3865,17 +4113,14 @@
         <w:ind w:left="360"/>
       </w:pPr>
       <w:r>
-        <w:t xml:space="preserve"> </w:t>
-      </w:r>
-      <w:r>
         <w:rPr>
           <w:noProof/>
         </w:rPr>
         <w:drawing>
-          <wp:inline distT="0" distB="0" distL="0" distR="0" wp14:anchorId="6D2B446C" wp14:editId="5AD2D61F">
-            <wp:extent cx="5400040" cy="937260"/>
-            <wp:effectExtent l="0" t="0" r="0" b="0"/>
-            <wp:docPr id="30" name="Imagen 30"/>
+          <wp:inline distT="0" distB="0" distL="0" distR="0" wp14:anchorId="035FDECD" wp14:editId="7962768E">
+            <wp:extent cx="5400040" cy="3079115"/>
+            <wp:effectExtent l="0" t="0" r="0" b="6985"/>
+            <wp:docPr id="29" name="Imagen 29"/>
             <wp:cNvGraphicFramePr>
               <a:graphicFrameLocks xmlns:a="http://schemas.openxmlformats.org/drawingml/2006/main" noChangeAspect="1"/>
             </wp:cNvGraphicFramePr>
@@ -3895,6 +4140,67 @@
                   <pic:spPr>
                     <a:xfrm>
                       <a:off x="0" y="0"/>
+                      <a:ext cx="5400040" cy="3079115"/>
+                    </a:xfrm>
+                    <a:prstGeom prst="rect">
+                      <a:avLst/>
+                    </a:prstGeom>
+                  </pic:spPr>
+                </pic:pic>
+              </a:graphicData>
+            </a:graphic>
+          </wp:inline>
+        </w:drawing>
+      </w:r>
+    </w:p>
+    <w:p>
+      <w:pPr>
+        <w:ind w:left="360"/>
+      </w:pPr>
+    </w:p>
+    <w:p>
+      <w:pPr>
+        <w:ind w:left="360"/>
+      </w:pPr>
+      <w:r>
+        <w:t>Creamos el repositorio y por último escribiremos los siguientes comandos:</w:t>
+      </w:r>
+    </w:p>
+    <w:p>
+      <w:pPr>
+        <w:ind w:left="360"/>
+      </w:pPr>
+      <w:r>
+        <w:t xml:space="preserve"> </w:t>
+      </w:r>
+      <w:r>
+        <w:rPr>
+          <w:noProof/>
+        </w:rPr>
+        <w:drawing>
+          <wp:inline distT="0" distB="0" distL="0" distR="0" wp14:anchorId="6D2B446C" wp14:editId="5AD2D61F">
+            <wp:extent cx="5400040" cy="937260"/>
+            <wp:effectExtent l="0" t="0" r="0" b="0"/>
+            <wp:docPr id="30" name="Imagen 30"/>
+            <wp:cNvGraphicFramePr>
+              <a:graphicFrameLocks xmlns:a="http://schemas.openxmlformats.org/drawingml/2006/main" noChangeAspect="1"/>
+            </wp:cNvGraphicFramePr>
+            <a:graphic xmlns:a="http://schemas.openxmlformats.org/drawingml/2006/main">
+              <a:graphicData uri="http://schemas.openxmlformats.org/drawingml/2006/picture">
+                <pic:pic xmlns:pic="http://schemas.openxmlformats.org/drawingml/2006/picture">
+                  <pic:nvPicPr>
+                    <pic:cNvPr id="1" name=""/>
+                    <pic:cNvPicPr/>
+                  </pic:nvPicPr>
+                  <pic:blipFill>
+                    <a:blip r:embed="rId38"/>
+                    <a:stretch>
+                      <a:fillRect/>
+                    </a:stretch>
+                  </pic:blipFill>
+                  <pic:spPr>
+                    <a:xfrm>
+                      <a:off x="0" y="0"/>
                       <a:ext cx="5400040" cy="937260"/>
                     </a:xfrm>
                     <a:prstGeom prst="rect">
@@ -3921,8 +4227,6 @@
       <w:r>
         <w:t>.</w:t>
       </w:r>
-      <w:bookmarkStart w:id="6" w:name="_GoBack"/>
-      <w:bookmarkEnd w:id="6"/>
     </w:p>
     <w:p>
       <w:pPr>
@@ -3954,7 +4258,7 @@
                     <pic:cNvPicPr/>
                   </pic:nvPicPr>
                   <pic:blipFill>
-                    <a:blip r:embed="rId38"/>
+                    <a:blip r:embed="rId39"/>
                     <a:stretch>
                       <a:fillRect/>
                     </a:stretch>
@@ -4092,8 +4396,8 @@
     </w:p>
     <w:p/>
     <w:sectPr>
-      <w:headerReference w:type="default" r:id="rId39"/>
-      <w:footerReference w:type="default" r:id="rId40"/>
+      <w:headerReference w:type="default" r:id="rId40"/>
+      <w:footerReference w:type="default" r:id="rId41"/>
       <w:pgSz w:w="11906" w:h="16838"/>
       <w:pgMar w:top="1417" w:right="1701" w:bottom="1417" w:left="1701" w:header="708" w:footer="708" w:gutter="0"/>
       <w:pgBorders w:offsetFrom="page">
@@ -4144,6 +4448,7 @@
         <w:docPartUnique/>
       </w:docPartObj>
     </w:sdtPr>
+    <w:sdtEndPr/>
     <w:sdtContent>
       <w:p>
         <w:pPr>
@@ -5576,7 +5881,7 @@
 </file>
 
 <file path=customXml/itemProps1.xml><?xml version="1.0" encoding="utf-8"?>
-<ds:datastoreItem xmlns:ds="http://schemas.openxmlformats.org/officeDocument/2006/customXml" ds:itemID="{020964FC-D6B7-4687-BDA1-EEE9943932E1}">
+<ds:datastoreItem xmlns:ds="http://schemas.openxmlformats.org/officeDocument/2006/customXml" ds:itemID="{7CE8ABD9-AF89-4299-AB6B-1D37CC42E23F}">
   <ds:schemaRefs>
     <ds:schemaRef ds:uri="http://schemas.openxmlformats.org/officeDocument/2006/bibliography"/>
   </ds:schemaRefs>

</xml_diff>